<commit_message>
final draft of documentation added
</commit_message>
<xml_diff>
--- a/Documentation/Design.docx
+++ b/Documentation/Design.docx
@@ -328,23 +328,7 @@
                                       <w:sz w:val="24"/>
                                       <w:szCs w:val="24"/>
                                     </w:rPr>
-                                    <w:t xml:space="preserve">Mustafa </w:t>
-                                  </w:r>
-                                  <w:proofErr w:type="spellStart"/>
-                                  <w:r>
-                                    <w:rPr>
-                                      <w:sz w:val="24"/>
-                                      <w:szCs w:val="24"/>
-                                    </w:rPr>
-                                    <w:t>Abbasi</w:t>
-                                  </w:r>
-                                  <w:proofErr w:type="spellEnd"/>
-                                  <w:r>
-                                    <w:rPr>
-                                      <w:sz w:val="24"/>
-                                      <w:szCs w:val="24"/>
-                                    </w:rPr>
-                                    <w:t xml:space="preserve"> (D07)</w:t>
+                                    <w:t>Mustafa Abbasi (D07)</w:t>
                                   </w:r>
                                 </w:p>
                               </w:tc>
@@ -794,23 +778,7 @@
                                 <w:sz w:val="24"/>
                                 <w:szCs w:val="24"/>
                               </w:rPr>
-                              <w:t xml:space="preserve">Mustafa </w:t>
-                            </w:r>
-                            <w:proofErr w:type="spellStart"/>
-                            <w:r>
-                              <w:rPr>
-                                <w:sz w:val="24"/>
-                                <w:szCs w:val="24"/>
-                              </w:rPr>
-                              <w:t>Abbasi</w:t>
-                            </w:r>
-                            <w:proofErr w:type="spellEnd"/>
-                            <w:r>
-                              <w:rPr>
-                                <w:sz w:val="24"/>
-                                <w:szCs w:val="24"/>
-                              </w:rPr>
-                              <w:t xml:space="preserve"> (D07)</w:t>
+                              <w:t>Mustafa Abbasi (D07)</w:t>
                             </w:r>
                           </w:p>
                         </w:tc>
@@ -1200,18 +1168,16 @@
         <w:t>one or many user reviews)</w:t>
       </w:r>
       <w:r>
-        <w:t xml:space="preserve"> to simply the input </w:t>
-      </w:r>
-      <w:r>
-        <w:t xml:space="preserve">and eventually creating four </w:t>
-      </w:r>
-      <w:proofErr w:type="spellStart"/>
-      <w:r>
-        <w:t>queryable</w:t>
-      </w:r>
-      <w:proofErr w:type="spellEnd"/>
-      <w:r>
-        <w:t xml:space="preserve"> Berkley DB indices. These indices will then be used as the basis for the</w:t>
+        <w:t xml:space="preserve"> in order to simplify</w:t>
+      </w:r>
+      <w:r>
+        <w:t xml:space="preserve"> the input </w:t>
+      </w:r>
+      <w:r>
+        <w:t>and eventually create</w:t>
+      </w:r>
+      <w:r>
+        <w:t xml:space="preserve"> four queryable Berkley DB indices. These indices will then be used as the basis for the</w:t>
       </w:r>
       <w:r>
         <w:t xml:space="preserve"> user queries allowed by the system.</w:t>
@@ -1247,39 +1213,7 @@
         <w:t>eated in phase 1 and creates four</w:t>
       </w:r>
       <w:r>
-        <w:t xml:space="preserve"> database indices (</w:t>
-      </w:r>
-      <w:proofErr w:type="spellStart"/>
-      <w:r>
-        <w:t>rw.idx</w:t>
-      </w:r>
-      <w:proofErr w:type="spellEnd"/>
-      <w:r>
-        <w:t xml:space="preserve">, </w:t>
-      </w:r>
-      <w:proofErr w:type="spellStart"/>
-      <w:r>
-        <w:t>pt.idx</w:t>
-      </w:r>
-      <w:proofErr w:type="spellEnd"/>
-      <w:r>
-        <w:t xml:space="preserve">, </w:t>
-      </w:r>
-      <w:proofErr w:type="spellStart"/>
-      <w:r>
-        <w:t>rt.idx</w:t>
-      </w:r>
-      <w:proofErr w:type="spellEnd"/>
-      <w:r>
-        <w:t xml:space="preserve">, and </w:t>
-      </w:r>
-      <w:proofErr w:type="spellStart"/>
-      <w:r>
-        <w:t>sc.idx</w:t>
-      </w:r>
-      <w:proofErr w:type="spellEnd"/>
-      <w:r>
-        <w:t>) using the sorted sub-files.</w:t>
+        <w:t xml:space="preserve"> database indices (rw.idx, pt.idx, rt.idx, and sc.idx) using the sorted sub-files.</w:t>
       </w:r>
     </w:p>
     <w:p>
@@ -1436,6 +1370,9 @@
       <w:r>
         <w:t>This will read the review file and create the sub-files (*.txt)</w:t>
       </w:r>
+      <w:r>
+        <w:t>.</w:t>
+      </w:r>
     </w:p>
     <w:p>
       <w:pPr>
@@ -1460,6 +1397,9 @@
       <w:r>
         <w:t>This script will delete all existing indices and it will re-create them using the most recent versions of the sub-files (*.txt)</w:t>
       </w:r>
+      <w:r>
+        <w:t>.</w:t>
+      </w:r>
     </w:p>
     <w:p>
       <w:pPr>
@@ -1473,21 +1413,11 @@
         <w:lastRenderedPageBreak/>
         <w:t xml:space="preserve">If you are unauthorized to run the script due to </w:t>
       </w:r>
-      <w:proofErr w:type="spellStart"/>
-      <w:r>
-        <w:t>linux</w:t>
-      </w:r>
-      <w:proofErr w:type="spellEnd"/>
-      <w:r>
-        <w:t xml:space="preserve"> permissions, type in the following command: </w:t>
-      </w:r>
-      <w:proofErr w:type="spellStart"/>
-      <w:r>
-        <w:t>chmod</w:t>
-      </w:r>
-      <w:proofErr w:type="spellEnd"/>
-      <w:r>
-        <w:t xml:space="preserve"> +x phase2.sh.</w:t>
+      <w:r>
+        <w:t>Linux</w:t>
+      </w:r>
+      <w:r>
+        <w:t xml:space="preserve"> permissions, type in the following command: chmod +x phase2.sh.</w:t>
       </w:r>
     </w:p>
     <w:p>
@@ -1525,6 +1455,9 @@
       <w:r>
         <w:t>The query will return nothing if the query is unable to find any information</w:t>
       </w:r>
+      <w:r>
+        <w:t>.</w:t>
+      </w:r>
     </w:p>
     <w:p>
       <w:pPr>
@@ -1587,23 +1520,10 @@
         </w:numPr>
       </w:pPr>
       <w:r>
-        <w:t>Comparing each component to special key characters (&lt;, &gt;, …) or words (</w:t>
-      </w:r>
-      <w:proofErr w:type="spellStart"/>
-      <w:r>
-        <w:t>pprice</w:t>
-      </w:r>
-      <w:proofErr w:type="spellEnd"/>
-      <w:r>
-        <w:t xml:space="preserve">, </w:t>
-      </w:r>
-      <w:proofErr w:type="spellStart"/>
-      <w:r>
-        <w:t>rscores</w:t>
-      </w:r>
-      <w:proofErr w:type="spellEnd"/>
-      <w:r>
-        <w:t>, …)</w:t>
+        <w:t>Comparing each component to special key characters (&lt;, &gt;, …) or words (pprice, rscores, …)</w:t>
+      </w:r>
+      <w:r>
+        <w:t>.</w:t>
       </w:r>
     </w:p>
     <w:p>
@@ -1615,7 +1535,22 @@
         </w:numPr>
       </w:pPr>
       <w:r>
-        <w:t>If a component is found, combine the key characters/words with preceding/proceeding components to form a query. (What is combined depends on the type of key found.)</w:t>
+        <w:t>If a component is found, combine the key characters/words with preceding/procee</w:t>
+      </w:r>
+      <w:r>
+        <w:t>ding components to form a query</w:t>
+      </w:r>
+      <w:r>
+        <w:t xml:space="preserve"> (What is combined d</w:t>
+      </w:r>
+      <w:r>
+        <w:t>epends on the type of key found</w:t>
+      </w:r>
+      <w:r>
+        <w:t>)</w:t>
+      </w:r>
+      <w:r>
+        <w:t>.</w:t>
       </w:r>
     </w:p>
     <w:p>
@@ -1629,6 +1564,9 @@
       <w:r>
         <w:t>Compound queries or queries with multiple conditions are broken into simpler individual queries (max only, min only, …)</w:t>
       </w:r>
+      <w:r>
+        <w:t>.</w:t>
+      </w:r>
     </w:p>
     <w:p>
       <w:pPr>
@@ -1651,7 +1589,37 @@
         </w:numPr>
       </w:pPr>
       <w:r>
-        <w:t>Evaluating each individual query.</w:t>
+        <w:t>E</w:t>
+      </w:r>
+      <w:r>
+        <w:t>valuating each individual query was done in order of:</w:t>
+      </w:r>
+    </w:p>
+    <w:p>
+      <w:pPr>
+        <w:pStyle w:val="ListParagraph"/>
+        <w:numPr>
+          <w:ilvl w:val="1"/>
+          <w:numId w:val="13"/>
+        </w:numPr>
+      </w:pPr>
+      <w:r>
+        <w:t>Conditions on indexed data (title, review, score)</w:t>
+      </w:r>
+      <w:r>
+        <w:t>.</w:t>
+      </w:r>
+    </w:p>
+    <w:p>
+      <w:pPr>
+        <w:pStyle w:val="ListParagraph"/>
+        <w:numPr>
+          <w:ilvl w:val="1"/>
+          <w:numId w:val="13"/>
+        </w:numPr>
+      </w:pPr>
+      <w:r>
+        <w:t>Conditions on unindexed data (price, date) on common results of a.</w:t>
       </w:r>
     </w:p>
     <w:p>
@@ -1675,15 +1643,7 @@
         </w:numPr>
       </w:pPr>
       <w:r>
-        <w:t xml:space="preserve">Fetching the full results from </w:t>
-      </w:r>
-      <w:proofErr w:type="spellStart"/>
-      <w:r>
-        <w:t>rw.idx</w:t>
-      </w:r>
-      <w:proofErr w:type="spellEnd"/>
-      <w:r>
-        <w:t xml:space="preserve"> using the indices obtained through 1-4.</w:t>
+        <w:t>Fetching the full results from rw.idx using the indices obtained through 1-4.</w:t>
       </w:r>
     </w:p>
     <w:p>
@@ -1693,31 +1653,40 @@
     </w:p>
     <w:p>
       <w:r>
-        <w:t>The efficiency of the search algorithm depends on two main factors. The first factor involves the searching of the requested key(s). This search comes at a cost of finding an index in a B+ tree structure which is O(</w:t>
-      </w:r>
-      <w:proofErr w:type="spellStart"/>
-      <w:r>
-        <w:t>logf</w:t>
-      </w:r>
-      <w:proofErr w:type="spellEnd"/>
-      <w:r>
-        <w:t xml:space="preserve">(N)). The cost of compound queries come at a cost of multiplying the base cost by the number of conditions in the query. The second factor involves fetching the index from </w:t>
-      </w:r>
-      <w:proofErr w:type="spellStart"/>
-      <w:r>
-        <w:t>rw.idx</w:t>
-      </w:r>
-      <w:proofErr w:type="spellEnd"/>
-      <w:r>
-        <w:t xml:space="preserve"> which is a hash index. This comes at a cost of </w:t>
-      </w:r>
-      <w:proofErr w:type="gramStart"/>
-      <w:r>
-        <w:t>O(</w:t>
-      </w:r>
-      <w:proofErr w:type="gramEnd"/>
-      <w:r>
-        <w:t xml:space="preserve">1) since the hash usually </w:t>
+        <w:t>The efficiency of the search algorithm depends on two main factors. The first factor involves the searching of the requested key(s). This search comes at a cost of finding an index in a B+ tree structure which is O(log</w:t>
+      </w:r>
+      <w:r>
+        <w:rPr>
+          <w:vertAlign w:val="subscript"/>
+        </w:rPr>
+        <w:t>f</w:t>
+      </w:r>
+      <w:r>
+        <w:t>(N)). The cost of compound queries c</w:t>
+      </w:r>
+      <w:r>
+        <w:t>ome at a cost of multiplying this</w:t>
+      </w:r>
+      <w:r>
+        <w:t xml:space="preserve"> base cost by the number of conditions in the query. The second fac</w:t>
+      </w:r>
+      <w:r>
+        <w:t xml:space="preserve">tor involves fetching specific contents </w:t>
+      </w:r>
+      <w:r>
+        <w:t>from</w:t>
+      </w:r>
+      <w:r>
+        <w:t xml:space="preserve"> the rw.idx </w:t>
+      </w:r>
+      <w:r>
+        <w:t>hash index</w:t>
+      </w:r>
+      <w:r>
+        <w:t xml:space="preserve"> file</w:t>
+      </w:r>
+      <w:r>
+        <w:t xml:space="preserve">. This comes at a cost of O(1) since the hash usually </w:t>
       </w:r>
       <w:r>
         <w:t>unique. This means that the overall efficiency of the algorithm is:</w:t>
@@ -1726,6 +1695,10 @@
     <w:p>
       <w:pPr>
         <w:pStyle w:val="NoSpacing"/>
+        <w:rPr>
+          <w:i/>
+          <w:sz w:val="18"/>
+        </w:rPr>
       </w:pPr>
       <w:r>
         <w:tab/>
@@ -1736,34 +1709,18 @@
       <w:r>
         <w:tab/>
       </w:r>
-      <w:proofErr w:type="spellStart"/>
-      <w:r>
-        <w:rPr>
-          <w:i/>
-        </w:rPr>
-        <w:t>Efficency</w:t>
-      </w:r>
-      <w:proofErr w:type="spellEnd"/>
-      <w:r>
-        <w:rPr>
-          <w:i/>
-        </w:rPr>
-        <w:t xml:space="preserve">= </w:t>
-      </w:r>
-      <w:r>
-        <w:rPr>
-          <w:i/>
-        </w:rPr>
-        <w:t>[C*O(</w:t>
-      </w:r>
-      <w:proofErr w:type="spellStart"/>
-      <w:r>
-        <w:rPr>
-          <w:i/>
-        </w:rPr>
-        <w:t>log</w:t>
-      </w:r>
-      <w:bookmarkStart w:id="0" w:name="_GoBack"/>
+      <w:r>
+        <w:rPr>
+          <w:i/>
+        </w:rPr>
+        <w:t xml:space="preserve">Efficency= </w:t>
+      </w:r>
+      <w:r>
+        <w:rPr>
+          <w:i/>
+        </w:rPr>
+        <w:t>[C*O(log</w:t>
+      </w:r>
       <w:r>
         <w:rPr>
           <w:i/>
@@ -1771,27 +1728,11 @@
         </w:rPr>
         <w:t>f</w:t>
       </w:r>
-      <w:bookmarkEnd w:id="0"/>
-      <w:proofErr w:type="spellEnd"/>
-      <w:r>
-        <w:rPr>
-          <w:i/>
-        </w:rPr>
-        <w:t>(N)</w:t>
-      </w:r>
-      <w:proofErr w:type="gramStart"/>
-      <w:r>
-        <w:rPr>
-          <w:i/>
-        </w:rPr>
-        <w:t>)]*</w:t>
-      </w:r>
-      <w:proofErr w:type="gramEnd"/>
-      <w:r>
-        <w:rPr>
-          <w:i/>
-        </w:rPr>
-        <w:t>[R*O(1)]</w:t>
+      <w:r>
+        <w:rPr>
+          <w:i/>
+        </w:rPr>
+        <w:t>(N))]*[R*O(1)]</w:t>
       </w:r>
       <w:r>
         <w:rPr>
@@ -1803,163 +1744,364 @@
         <w:tab/>
       </w:r>
       <w:r>
+        <w:rPr>
+          <w:i/>
+          <w:sz w:val="18"/>
+        </w:rPr>
         <w:t>Where</w:t>
       </w:r>
       <w:r>
+        <w:rPr>
+          <w:i/>
+          <w:sz w:val="18"/>
+        </w:rPr>
         <w:t xml:space="preserve">: </w:t>
       </w:r>
       <w:r>
+        <w:rPr>
+          <w:i/>
+          <w:sz w:val="18"/>
+        </w:rPr>
+        <w:tab/>
+      </w:r>
+      <w:r>
+        <w:rPr>
+          <w:i/>
+          <w:sz w:val="18"/>
+        </w:rPr>
         <w:t>C=number of conditions</w:t>
       </w:r>
     </w:p>
     <w:p>
       <w:pPr>
         <w:pStyle w:val="NoSpacing"/>
-      </w:pPr>
-      <w:r>
+        <w:rPr>
+          <w:i/>
+          <w:sz w:val="18"/>
+        </w:rPr>
+      </w:pPr>
+      <w:r>
+        <w:rPr>
+          <w:i/>
+          <w:sz w:val="18"/>
+        </w:rPr>
         <w:tab/>
         <w:t xml:space="preserve"> </w:t>
       </w:r>
       <w:r>
+        <w:rPr>
+          <w:i/>
+          <w:sz w:val="18"/>
+        </w:rPr>
         <w:tab/>
       </w:r>
       <w:r>
+        <w:rPr>
+          <w:i/>
+          <w:sz w:val="18"/>
+        </w:rPr>
         <w:tab/>
       </w:r>
       <w:r>
+        <w:rPr>
+          <w:i/>
+          <w:sz w:val="18"/>
+        </w:rPr>
         <w:tab/>
       </w:r>
       <w:r>
+        <w:rPr>
+          <w:i/>
+          <w:sz w:val="18"/>
+        </w:rPr>
         <w:tab/>
       </w:r>
       <w:r>
+        <w:rPr>
+          <w:i/>
+          <w:sz w:val="18"/>
+        </w:rPr>
         <w:tab/>
       </w:r>
       <w:r>
+        <w:rPr>
+          <w:i/>
+          <w:sz w:val="18"/>
+        </w:rPr>
         <w:tab/>
       </w:r>
       <w:r>
+        <w:rPr>
+          <w:i/>
+          <w:sz w:val="18"/>
+        </w:rPr>
         <w:tab/>
       </w:r>
       <w:r>
+        <w:rPr>
+          <w:i/>
+          <w:sz w:val="18"/>
+        </w:rPr>
         <w:tab/>
       </w:r>
       <w:r>
+        <w:rPr>
+          <w:i/>
+          <w:sz w:val="18"/>
+        </w:rPr>
         <w:t>f=base of the B+ tree index</w:t>
       </w:r>
     </w:p>
     <w:p>
       <w:pPr>
         <w:pStyle w:val="NoSpacing"/>
-      </w:pPr>
-      <w:r>
+        <w:rPr>
+          <w:i/>
+          <w:sz w:val="18"/>
+        </w:rPr>
+      </w:pPr>
+      <w:r>
+        <w:rPr>
+          <w:i/>
+          <w:sz w:val="18"/>
+        </w:rPr>
         <w:tab/>
       </w:r>
       <w:r>
+        <w:rPr>
+          <w:i/>
+          <w:sz w:val="18"/>
+        </w:rPr>
         <w:tab/>
       </w:r>
       <w:r>
+        <w:rPr>
+          <w:i/>
+          <w:sz w:val="18"/>
+        </w:rPr>
         <w:tab/>
       </w:r>
       <w:r>
+        <w:rPr>
+          <w:i/>
+          <w:sz w:val="18"/>
+        </w:rPr>
         <w:tab/>
       </w:r>
       <w:r>
+        <w:rPr>
+          <w:i/>
+          <w:sz w:val="18"/>
+        </w:rPr>
         <w:tab/>
       </w:r>
       <w:r>
+        <w:rPr>
+          <w:i/>
+          <w:sz w:val="18"/>
+        </w:rPr>
         <w:tab/>
       </w:r>
       <w:r>
+        <w:rPr>
+          <w:i/>
+          <w:sz w:val="18"/>
+        </w:rPr>
         <w:tab/>
       </w:r>
       <w:r>
+        <w:rPr>
+          <w:i/>
+          <w:sz w:val="18"/>
+        </w:rPr>
         <w:tab/>
       </w:r>
       <w:r>
+        <w:rPr>
+          <w:i/>
+          <w:sz w:val="18"/>
+        </w:rPr>
         <w:tab/>
       </w:r>
       <w:r>
+        <w:rPr>
+          <w:i/>
+          <w:sz w:val="18"/>
+        </w:rPr>
         <w:t>N=the size of the database</w:t>
       </w:r>
     </w:p>
     <w:p>
       <w:pPr>
         <w:pStyle w:val="NoSpacing"/>
-      </w:pPr>
-      <w:r>
+        <w:rPr>
+          <w:i/>
+          <w:sz w:val="18"/>
+        </w:rPr>
+      </w:pPr>
+      <w:r>
+        <w:rPr>
+          <w:i/>
+          <w:sz w:val="18"/>
+        </w:rPr>
         <w:tab/>
       </w:r>
       <w:r>
+        <w:rPr>
+          <w:i/>
+          <w:sz w:val="18"/>
+        </w:rPr>
         <w:tab/>
       </w:r>
       <w:r>
+        <w:rPr>
+          <w:i/>
+          <w:sz w:val="18"/>
+        </w:rPr>
         <w:tab/>
       </w:r>
       <w:r>
+        <w:rPr>
+          <w:i/>
+          <w:sz w:val="18"/>
+        </w:rPr>
         <w:tab/>
       </w:r>
       <w:r>
+        <w:rPr>
+          <w:i/>
+          <w:sz w:val="18"/>
+        </w:rPr>
         <w:tab/>
       </w:r>
       <w:r>
+        <w:rPr>
+          <w:i/>
+          <w:sz w:val="18"/>
+        </w:rPr>
         <w:tab/>
       </w:r>
       <w:r>
+        <w:rPr>
+          <w:i/>
+          <w:sz w:val="18"/>
+        </w:rPr>
         <w:tab/>
       </w:r>
       <w:r>
+        <w:rPr>
+          <w:i/>
+          <w:sz w:val="18"/>
+        </w:rPr>
         <w:tab/>
       </w:r>
       <w:r>
+        <w:rPr>
+          <w:i/>
+          <w:sz w:val="18"/>
+        </w:rPr>
         <w:tab/>
       </w:r>
       <w:r>
+        <w:rPr>
+          <w:i/>
+          <w:sz w:val="18"/>
+        </w:rPr>
         <w:t xml:space="preserve">R=the number of results from </w:t>
       </w:r>
       <w:r>
+        <w:rPr>
+          <w:i/>
+          <w:sz w:val="18"/>
+        </w:rPr>
         <w:br/>
         <w:t xml:space="preserve"> </w:t>
       </w:r>
       <w:r>
+        <w:rPr>
+          <w:i/>
+          <w:sz w:val="18"/>
+        </w:rPr>
         <w:tab/>
       </w:r>
       <w:r>
+        <w:rPr>
+          <w:i/>
+          <w:sz w:val="18"/>
+        </w:rPr>
         <w:tab/>
       </w:r>
       <w:r>
+        <w:rPr>
+          <w:i/>
+          <w:sz w:val="18"/>
+        </w:rPr>
         <w:tab/>
       </w:r>
       <w:r>
+        <w:rPr>
+          <w:i/>
+          <w:sz w:val="18"/>
+        </w:rPr>
         <w:tab/>
       </w:r>
       <w:r>
+        <w:rPr>
+          <w:i/>
+          <w:sz w:val="18"/>
+        </w:rPr>
         <w:tab/>
       </w:r>
       <w:r>
+        <w:rPr>
+          <w:i/>
+          <w:sz w:val="18"/>
+        </w:rPr>
         <w:tab/>
       </w:r>
       <w:r>
+        <w:rPr>
+          <w:i/>
+          <w:sz w:val="18"/>
+        </w:rPr>
         <w:tab/>
       </w:r>
       <w:r>
+        <w:rPr>
+          <w:i/>
+          <w:sz w:val="18"/>
+        </w:rPr>
         <w:tab/>
       </w:r>
       <w:r>
+        <w:rPr>
+          <w:i/>
+          <w:sz w:val="18"/>
+        </w:rPr>
         <w:tab/>
         <w:t xml:space="preserve">     </w:t>
       </w:r>
       <w:r>
-        <w:t xml:space="preserve">the first B+ tree queries </w:t>
-      </w:r>
-      <w:r>
+        <w:rPr>
+          <w:i/>
+          <w:sz w:val="18"/>
+        </w:rPr>
+        <w:t>the</w:t>
+      </w:r>
+      <w:r>
+        <w:rPr>
+          <w:i/>
+          <w:sz w:val="18"/>
+        </w:rPr>
+        <w:t xml:space="preserve"> B+ tree queries </w:t>
+      </w:r>
+      <w:r>
+        <w:rPr>
+          <w:i/>
+          <w:sz w:val="18"/>
+        </w:rPr>
         <w:t xml:space="preserve"> </w:t>
       </w:r>
-    </w:p>
-    <w:p>
-      <w:pPr>
-        <w:pStyle w:val="NoSpacing"/>
-      </w:pPr>
     </w:p>
     <w:p>
       <w:r>
@@ -2004,7 +2146,22 @@
         </w:numPr>
       </w:pPr>
       <w:r>
-        <w:t>We testing each type of query individually. This allowed us to develop the code for each individual query.</w:t>
+        <w:lastRenderedPageBreak/>
+        <w:t>We testing each type of query individu</w:t>
+      </w:r>
+      <w:r>
+        <w:t>ally. This allowed for the development of</w:t>
+      </w:r>
+      <w:r>
+        <w:t xml:space="preserve"> the code for each individual</w:t>
+      </w:r>
+      <w:r>
+        <w:t xml:space="preserve"> type of</w:t>
+      </w:r>
+      <w:bookmarkStart w:id="0" w:name="_GoBack"/>
+      <w:bookmarkEnd w:id="0"/>
+      <w:r>
+        <w:t xml:space="preserve"> query.</w:t>
       </w:r>
     </w:p>
     <w:p>
@@ -2016,7 +2173,6 @@
         </w:numPr>
       </w:pPr>
       <w:r>
-        <w:lastRenderedPageBreak/>
         <w:t>We tested wild cards.</w:t>
       </w:r>
     </w:p>
@@ -2046,15 +2202,10 @@
         </w:numPr>
       </w:pPr>
       <w:r>
-        <w:t xml:space="preserve">Queries that involved looking for specific/similar items (terms, </w:t>
-      </w:r>
-      <w:proofErr w:type="spellStart"/>
-      <w:r>
-        <w:t>pterms</w:t>
-      </w:r>
-      <w:proofErr w:type="spellEnd"/>
-      <w:r>
-        <w:t>)</w:t>
+        <w:t>Queries that involved looking for specific/similar items (terms, pterms)</w:t>
+      </w:r>
+      <w:r>
+        <w:t>:</w:t>
       </w:r>
     </w:p>
     <w:p>
@@ -2095,6 +2246,9 @@
       <w:r>
         <w:t>verifying that the results were inside the range of the queries (&lt;max, &gt;min)</w:t>
       </w:r>
+      <w:r>
+        <w:t>.</w:t>
+      </w:r>
     </w:p>
     <w:p>
       <w:pPr>
@@ -2146,6 +2300,9 @@
       <w:r>
         <w:t>The results were compared to similar queries that did not use wild cards</w:t>
       </w:r>
+      <w:r>
+        <w:t>.</w:t>
+      </w:r>
     </w:p>
     <w:p>
       <w:pPr>
@@ -2197,13 +2354,8 @@
       <w:r>
         <w:t xml:space="preserve">The </w:t>
       </w:r>
-      <w:proofErr w:type="spellStart"/>
-      <w:r>
-        <w:t>github</w:t>
-      </w:r>
-      <w:proofErr w:type="spellEnd"/>
-      <w:r>
-        <w:t xml:space="preserve"> repo </w:t>
+      <w:r>
+        <w:t xml:space="preserve">github repo </w:t>
       </w:r>
       <w:r>
         <w:t xml:space="preserve">shows the activity of the project and contains some of the test files used to develop the IRS. </w:t>
@@ -2212,15 +2364,7 @@
         <w:t>please see the following link</w:t>
       </w:r>
       <w:r>
-        <w:t xml:space="preserve"> for the location of the </w:t>
-      </w:r>
-      <w:proofErr w:type="spellStart"/>
-      <w:r>
-        <w:t>github</w:t>
-      </w:r>
-      <w:proofErr w:type="spellEnd"/>
-      <w:r>
-        <w:t xml:space="preserve"> repo</w:t>
+        <w:t xml:space="preserve"> for the location of the github repo</w:t>
       </w:r>
       <w:r>
         <w:t>:</w:t>
@@ -2248,6 +2392,7 @@
     <w:tbl>
       <w:tblPr>
         <w:tblW w:w="0" w:type="auto"/>
+        <w:tblInd w:w="723" w:type="dxa"/>
         <w:tblBorders>
           <w:top w:val="single" w:sz="4" w:space="0" w:color="00000A"/>
           <w:left w:val="single" w:sz="4" w:space="0" w:color="00000A"/>
@@ -2259,13 +2404,16 @@
         <w:tblLook w:val="04A0" w:firstRow="1" w:lastRow="0" w:firstColumn="1" w:lastColumn="0" w:noHBand="0" w:noVBand="1"/>
       </w:tblPr>
       <w:tblGrid>
-        <w:gridCol w:w="4675"/>
-        <w:gridCol w:w="4674"/>
+        <w:gridCol w:w="3949"/>
+        <w:gridCol w:w="3948"/>
       </w:tblGrid>
       <w:tr>
+        <w:trPr>
+          <w:trHeight w:val="270"/>
+        </w:trPr>
         <w:tc>
           <w:tcPr>
-            <w:tcW w:w="4675" w:type="dxa"/>
+            <w:tcW w:w="3949" w:type="dxa"/>
             <w:tcBorders>
               <w:top w:val="single" w:sz="4" w:space="0" w:color="00000A"/>
               <w:left w:val="single" w:sz="4" w:space="0" w:color="00000A"/>
@@ -2288,7 +2436,7 @@
         </w:tc>
         <w:tc>
           <w:tcPr>
-            <w:tcW w:w="4674" w:type="dxa"/>
+            <w:tcW w:w="3948" w:type="dxa"/>
             <w:tcBorders>
               <w:top w:val="single" w:sz="4" w:space="0" w:color="00000A"/>
               <w:left w:val="single" w:sz="4" w:space="0" w:color="00000A"/>
@@ -2311,9 +2459,12 @@
         </w:tc>
       </w:tr>
       <w:tr>
+        <w:trPr>
+          <w:trHeight w:val="258"/>
+        </w:trPr>
         <w:tc>
           <w:tcPr>
-            <w:tcW w:w="4675" w:type="dxa"/>
+            <w:tcW w:w="3949" w:type="dxa"/>
             <w:tcBorders>
               <w:top w:val="single" w:sz="4" w:space="0" w:color="00000A"/>
               <w:left w:val="single" w:sz="4" w:space="0" w:color="00000A"/>
@@ -2336,7 +2487,7 @@
         </w:tc>
         <w:tc>
           <w:tcPr>
-            <w:tcW w:w="4674" w:type="dxa"/>
+            <w:tcW w:w="3948" w:type="dxa"/>
             <w:tcBorders>
               <w:top w:val="single" w:sz="4" w:space="0" w:color="00000A"/>
               <w:left w:val="single" w:sz="4" w:space="0" w:color="00000A"/>
@@ -2353,15 +2504,18 @@
               <w:spacing w:after="0"/>
             </w:pPr>
             <w:r>
-              <w:t>Phase 1</w:t>
+              <w:t>Phase 1 &amp;2 (3Hours)</w:t>
             </w:r>
           </w:p>
         </w:tc>
       </w:tr>
       <w:tr>
+        <w:trPr>
+          <w:trHeight w:val="270"/>
+        </w:trPr>
         <w:tc>
           <w:tcPr>
-            <w:tcW w:w="4675" w:type="dxa"/>
+            <w:tcW w:w="3949" w:type="dxa"/>
             <w:tcBorders>
               <w:top w:val="single" w:sz="4" w:space="0" w:color="00000A"/>
               <w:left w:val="single" w:sz="4" w:space="0" w:color="00000A"/>
@@ -2390,7 +2544,7 @@
         </w:tc>
         <w:tc>
           <w:tcPr>
-            <w:tcW w:w="4674" w:type="dxa"/>
+            <w:tcW w:w="3948" w:type="dxa"/>
             <w:tcBorders>
               <w:top w:val="single" w:sz="4" w:space="0" w:color="00000A"/>
               <w:left w:val="single" w:sz="4" w:space="0" w:color="00000A"/>
@@ -2407,15 +2561,18 @@
               <w:spacing w:after="0"/>
             </w:pPr>
             <w:r>
-              <w:t>Phase 2</w:t>
+              <w:t>Phase 3 (9 Hours)</w:t>
             </w:r>
           </w:p>
         </w:tc>
       </w:tr>
       <w:tr>
+        <w:trPr>
+          <w:trHeight w:val="270"/>
+        </w:trPr>
         <w:tc>
           <w:tcPr>
-            <w:tcW w:w="4675" w:type="dxa"/>
+            <w:tcW w:w="3949" w:type="dxa"/>
             <w:tcBorders>
               <w:top w:val="single" w:sz="4" w:space="0" w:color="00000A"/>
               <w:left w:val="single" w:sz="4" w:space="0" w:color="00000A"/>
@@ -2438,7 +2595,7 @@
         </w:tc>
         <w:tc>
           <w:tcPr>
-            <w:tcW w:w="4674" w:type="dxa"/>
+            <w:tcW w:w="3948" w:type="dxa"/>
             <w:tcBorders>
               <w:top w:val="single" w:sz="4" w:space="0" w:color="00000A"/>
               <w:left w:val="single" w:sz="4" w:space="0" w:color="00000A"/>
@@ -2455,99 +2612,18 @@
               <w:spacing w:after="0"/>
             </w:pPr>
             <w:r>
-              <w:t>Phase 3</w:t>
+              <w:t>Testing (1 Hour)</w:t>
             </w:r>
           </w:p>
         </w:tc>
       </w:tr>
       <w:tr>
+        <w:trPr>
+          <w:trHeight w:val="270"/>
+        </w:trPr>
         <w:tc>
           <w:tcPr>
-            <w:tcW w:w="4675" w:type="dxa"/>
-            <w:tcBorders>
-              <w:top w:val="single" w:sz="4" w:space="0" w:color="00000A"/>
-              <w:left w:val="single" w:sz="4" w:space="0" w:color="00000A"/>
-              <w:bottom w:val="single" w:sz="4" w:space="0" w:color="00000A"/>
-              <w:right w:val="single" w:sz="4" w:space="0" w:color="00000A"/>
-            </w:tcBorders>
-            <w:shd w:val="clear" w:color="auto" w:fill="auto"/>
-            <w:tcMar>
-              <w:left w:w="108" w:type="dxa"/>
-            </w:tcMar>
-          </w:tcPr>
-          <w:p>
-            <w:pPr>
-              <w:spacing w:after="0"/>
-            </w:pPr>
-          </w:p>
-        </w:tc>
-        <w:tc>
-          <w:tcPr>
-            <w:tcW w:w="4674" w:type="dxa"/>
-            <w:tcBorders>
-              <w:top w:val="single" w:sz="4" w:space="0" w:color="00000A"/>
-              <w:left w:val="single" w:sz="4" w:space="0" w:color="00000A"/>
-              <w:bottom w:val="single" w:sz="4" w:space="0" w:color="00000A"/>
-              <w:right w:val="single" w:sz="4" w:space="0" w:color="00000A"/>
-            </w:tcBorders>
-            <w:shd w:val="clear" w:color="auto" w:fill="auto"/>
-            <w:tcMar>
-              <w:left w:w="108" w:type="dxa"/>
-            </w:tcMar>
-          </w:tcPr>
-          <w:p>
-            <w:pPr>
-              <w:spacing w:after="0"/>
-            </w:pPr>
-          </w:p>
-        </w:tc>
-      </w:tr>
-      <w:tr>
-        <w:tc>
-          <w:tcPr>
-            <w:tcW w:w="4675" w:type="dxa"/>
-            <w:tcBorders>
-              <w:top w:val="single" w:sz="4" w:space="0" w:color="00000A"/>
-              <w:left w:val="single" w:sz="4" w:space="0" w:color="00000A"/>
-              <w:bottom w:val="single" w:sz="4" w:space="0" w:color="00000A"/>
-              <w:right w:val="single" w:sz="4" w:space="0" w:color="00000A"/>
-            </w:tcBorders>
-            <w:shd w:val="clear" w:color="auto" w:fill="auto"/>
-            <w:tcMar>
-              <w:left w:w="108" w:type="dxa"/>
-            </w:tcMar>
-          </w:tcPr>
-          <w:p>
-            <w:pPr>
-              <w:spacing w:after="0"/>
-            </w:pPr>
-          </w:p>
-        </w:tc>
-        <w:tc>
-          <w:tcPr>
-            <w:tcW w:w="4674" w:type="dxa"/>
-            <w:tcBorders>
-              <w:top w:val="single" w:sz="4" w:space="0" w:color="00000A"/>
-              <w:left w:val="single" w:sz="4" w:space="0" w:color="00000A"/>
-              <w:bottom w:val="single" w:sz="4" w:space="0" w:color="00000A"/>
-              <w:right w:val="single" w:sz="4" w:space="0" w:color="00000A"/>
-            </w:tcBorders>
-            <w:shd w:val="clear" w:color="auto" w:fill="auto"/>
-            <w:tcMar>
-              <w:left w:w="108" w:type="dxa"/>
-            </w:tcMar>
-          </w:tcPr>
-          <w:p>
-            <w:pPr>
-              <w:spacing w:after="0"/>
-            </w:pPr>
-          </w:p>
-        </w:tc>
-      </w:tr>
-      <w:tr>
-        <w:tc>
-          <w:tcPr>
-            <w:tcW w:w="4675" w:type="dxa"/>
+            <w:tcW w:w="3949" w:type="dxa"/>
             <w:tcBorders>
               <w:top w:val="single" w:sz="4" w:space="0" w:color="00000A"/>
               <w:left w:val="single" w:sz="4" w:space="0" w:color="00000A"/>
@@ -2570,7 +2646,7 @@
         </w:tc>
         <w:tc>
           <w:tcPr>
-            <w:tcW w:w="4674" w:type="dxa"/>
+            <w:tcW w:w="3948" w:type="dxa"/>
             <w:tcBorders>
               <w:top w:val="single" w:sz="4" w:space="0" w:color="00000A"/>
               <w:left w:val="single" w:sz="4" w:space="0" w:color="00000A"/>
@@ -2587,13 +2663,22 @@
               <w:spacing w:after="0"/>
             </w:pPr>
             <w:r>
-              <w:t>Total: ? hours</w:t>
+              <w:t>Total: 13</w:t>
+            </w:r>
+            <w:r>
+              <w:t xml:space="preserve"> hours</w:t>
             </w:r>
           </w:p>
         </w:tc>
       </w:tr>
     </w:tbl>
-    <w:p/>
+    <w:p>
+      <w:pPr>
+        <w:rPr>
+          <w:sz w:val="14"/>
+        </w:rPr>
+      </w:pPr>
+    </w:p>
     <w:p>
       <w:r>
         <w:t>E. Assumptions</w:t>
@@ -2639,15 +2724,7 @@
               </w:numPr>
             </w:pPr>
             <w:r>
-              <w:t>product/</w:t>
-            </w:r>
-            <w:proofErr w:type="spellStart"/>
-            <w:r>
-              <w:t>productId</w:t>
-            </w:r>
-            <w:proofErr w:type="spellEnd"/>
-            <w:r>
-              <w:t xml:space="preserve">: </w:t>
+              <w:t xml:space="preserve">product/productId: </w:t>
             </w:r>
           </w:p>
         </w:tc>
@@ -2703,15 +2780,7 @@
               </w:numPr>
             </w:pPr>
             <w:r>
-              <w:t>review/</w:t>
-            </w:r>
-            <w:proofErr w:type="spellStart"/>
-            <w:r>
-              <w:t>userId</w:t>
-            </w:r>
-            <w:proofErr w:type="spellEnd"/>
-            <w:r>
-              <w:t xml:space="preserve">: </w:t>
+              <w:t xml:space="preserve">review/userId: </w:t>
             </w:r>
           </w:p>
         </w:tc>
@@ -2733,15 +2802,7 @@
               </w:numPr>
             </w:pPr>
             <w:r>
-              <w:t>review/</w:t>
-            </w:r>
-            <w:proofErr w:type="spellStart"/>
-            <w:r>
-              <w:t>profileName</w:t>
-            </w:r>
-            <w:proofErr w:type="spellEnd"/>
-            <w:r>
-              <w:t xml:space="preserve">: </w:t>
+              <w:t xml:space="preserve">review/profileName: </w:t>
             </w:r>
           </w:p>
         </w:tc>
@@ -5138,7 +5199,7 @@
 </file>
 
 <file path=customXml/itemProps1.xml><?xml version="1.0" encoding="utf-8"?>
-<ds:datastoreItem xmlns:ds="http://schemas.openxmlformats.org/officeDocument/2006/customXml" ds:itemID="{37E36B2C-8C2B-48CA-9C16-D80AF210BF33}">
+<ds:datastoreItem xmlns:ds="http://schemas.openxmlformats.org/officeDocument/2006/customXml" ds:itemID="{21E95E07-6088-4E53-B62B-29A4C7121416}">
   <ds:schemaRefs>
     <ds:schemaRef ds:uri="http://schemas.openxmlformats.org/officeDocument/2006/bibliography"/>
   </ds:schemaRefs>

</xml_diff>